<commit_message>
revise the bullet and animate
</commit_message>
<xml_diff>
--- a/doc/KR数据逻辑设计文档.docx
+++ b/doc/KR数据逻辑设计文档.docx
@@ -187,6 +187,26 @@
               <w:cnfStyle w:val="000000100000" w:firstRow="0" w:lastRow="0" w:firstColumn="0" w:lastColumn="0" w:oddVBand="0" w:evenVBand="0" w:oddHBand="1" w:evenHBand="0" w:firstRowFirstColumn="0" w:firstRowLastColumn="0" w:lastRowFirstColumn="0" w:lastRowLastColumn="0"/>
             </w:pPr>
             <w:r>
+              <w:t>空地</w:t>
+            </w:r>
+            <w:r>
+              <w:rPr>
+                <w:rFonts w:hint="eastAsia"/>
+              </w:rPr>
+              <w:t>：</w:t>
+            </w:r>
+            <w:r>
+              <w:rPr>
+                <w:rFonts w:hint="eastAsia"/>
+              </w:rPr>
+              <w:t>0</w:t>
+            </w:r>
+          </w:p>
+          <w:p>
+            <w:pPr>
+              <w:cnfStyle w:val="000000100000" w:firstRow="0" w:lastRow="0" w:firstColumn="0" w:lastColumn="0" w:oddVBand="0" w:evenVBand="0" w:oddHBand="1" w:evenHBand="0" w:firstRowFirstColumn="0" w:firstRowLastColumn="0" w:lastRowFirstColumn="0" w:lastRowLastColumn="0"/>
+            </w:pPr>
+            <w:r>
               <w:rPr>
                 <w:rFonts w:hint="eastAsia"/>
               </w:rPr>
@@ -196,12 +216,35 @@
               <w:rPr>
                 <w:rFonts w:hint="eastAsia"/>
               </w:rPr>
-              <w:t>0</w:t>
-            </w:r>
-          </w:p>
-          <w:p>
-            <w:pPr>
-              <w:cnfStyle w:val="000000100000" w:firstRow="0" w:lastRow="0" w:firstColumn="0" w:lastColumn="0" w:oddVBand="0" w:evenVBand="0" w:oddHBand="1" w:evenHBand="0" w:firstRowFirstColumn="0" w:firstRowLastColumn="0" w:lastRowFirstColumn="0" w:lastRowLastColumn="0"/>
+              <w:t>1</w:t>
+            </w:r>
+          </w:p>
+          <w:p>
+            <w:pPr>
+              <w:cnfStyle w:val="000000100000" w:firstRow="0" w:lastRow="0" w:firstColumn="0" w:lastColumn="0" w:oddVBand="0" w:evenVBand="0" w:oddHBand="1" w:evenHBand="0" w:firstRowFirstColumn="0" w:firstRowLastColumn="0" w:lastRowFirstColumn="0" w:lastRowLastColumn="0"/>
+            </w:pPr>
+            <w:r>
+              <w:t>兵营</w:t>
+            </w:r>
+            <w:r>
+              <w:rPr>
+                <w:rFonts w:hint="eastAsia"/>
+              </w:rPr>
+              <w:t>：</w:t>
+            </w:r>
+            <w:r>
+              <w:rPr>
+                <w:rFonts w:hint="eastAsia"/>
+              </w:rPr>
+              <w:t>2</w:t>
+            </w:r>
+          </w:p>
+          <w:p>
+            <w:pPr>
+              <w:cnfStyle w:val="000000100000" w:firstRow="0" w:lastRow="0" w:firstColumn="0" w:lastColumn="0" w:oddVBand="0" w:evenVBand="0" w:oddHBand="1" w:evenHBand="0" w:firstRowFirstColumn="0" w:firstRowLastColumn="0" w:lastRowFirstColumn="0" w:lastRowLastColumn="0"/>
+              <w:rPr>
+                <w:rFonts w:hint="eastAsia"/>
+              </w:rPr>
             </w:pPr>
             <w:r>
               <w:t>魔法塔</w:t>
@@ -210,54 +253,36 @@
               <w:rPr>
                 <w:rFonts w:hint="eastAsia"/>
               </w:rPr>
+              <w:t xml:space="preserve">: </w:t>
+            </w:r>
+            <w:r>
+              <w:rPr>
+                <w:rFonts w:hint="eastAsia"/>
+              </w:rPr>
+              <w:t>3</w:t>
+            </w:r>
+          </w:p>
+          <w:p>
+            <w:pPr>
+              <w:cnfStyle w:val="000000100000" w:firstRow="0" w:lastRow="0" w:firstColumn="0" w:lastColumn="0" w:oddVBand="0" w:evenVBand="0" w:oddHBand="1" w:evenHBand="0" w:firstRowFirstColumn="0" w:firstRowLastColumn="0" w:lastRowFirstColumn="0" w:lastRowLastColumn="0"/>
+            </w:pPr>
+            <w:r>
+              <w:t>炮塔</w:t>
+            </w:r>
+            <w:r>
+              <w:rPr>
+                <w:rFonts w:hint="eastAsia"/>
+              </w:rPr>
               <w:t>：</w:t>
             </w:r>
             <w:r>
               <w:rPr>
                 <w:rFonts w:hint="eastAsia"/>
               </w:rPr>
-              <w:t>1</w:t>
-            </w:r>
-          </w:p>
-          <w:p>
-            <w:pPr>
-              <w:cnfStyle w:val="000000100000" w:firstRow="0" w:lastRow="0" w:firstColumn="0" w:lastColumn="0" w:oddVBand="0" w:evenVBand="0" w:oddHBand="1" w:evenHBand="0" w:firstRowFirstColumn="0" w:firstRowLastColumn="0" w:lastRowFirstColumn="0" w:lastRowLastColumn="0"/>
-            </w:pPr>
-            <w:r>
-              <w:t>兵营</w:t>
-            </w:r>
-            <w:r>
-              <w:rPr>
-                <w:rFonts w:hint="eastAsia"/>
-              </w:rPr>
-              <w:t>：</w:t>
-            </w:r>
-            <w:r>
-              <w:rPr>
-                <w:rFonts w:hint="eastAsia"/>
-              </w:rPr>
-              <w:t>2</w:t>
-            </w:r>
-          </w:p>
-          <w:p>
-            <w:pPr>
-              <w:cnfStyle w:val="000000100000" w:firstRow="0" w:lastRow="0" w:firstColumn="0" w:lastColumn="0" w:oddVBand="0" w:evenVBand="0" w:oddHBand="1" w:evenHBand="0" w:firstRowFirstColumn="0" w:firstRowLastColumn="0" w:lastRowFirstColumn="0" w:lastRowLastColumn="0"/>
-            </w:pPr>
-            <w:r>
-              <w:t>炮塔</w:t>
-            </w:r>
-            <w:r>
-              <w:rPr>
-                <w:rFonts w:hint="eastAsia"/>
-              </w:rPr>
-              <w:t>：</w:t>
-            </w:r>
-            <w:r>
-              <w:rPr>
-                <w:rFonts w:hint="eastAsia"/>
-              </w:rPr>
-              <w:t>3</w:t>
-            </w:r>
+              <w:t>4</w:t>
+            </w:r>
+            <w:bookmarkStart w:id="0" w:name="_GoBack"/>
+            <w:bookmarkEnd w:id="0"/>
           </w:p>
         </w:tc>
       </w:tr>
@@ -1011,11 +1036,6 @@
             <w:tcW w:w="2765" w:type="dxa"/>
           </w:tcPr>
           <w:p>
-            <w:pPr>
-              <w:rPr>
-                <w:rFonts w:hint="eastAsia"/>
-              </w:rPr>
-            </w:pPr>
             <w:r>
               <w:rPr>
                 <w:rFonts w:hint="eastAsia"/>
@@ -1031,9 +1051,6 @@
           <w:p>
             <w:pPr>
               <w:cnfStyle w:val="000000000000" w:firstRow="0" w:lastRow="0" w:firstColumn="0" w:lastColumn="0" w:oddVBand="0" w:evenVBand="0" w:oddHBand="0" w:evenHBand="0" w:firstRowFirstColumn="0" w:firstRowLastColumn="0" w:lastRowFirstColumn="0" w:lastRowLastColumn="0"/>
-              <w:rPr>
-                <w:rFonts w:hint="eastAsia"/>
-              </w:rPr>
             </w:pPr>
             <w:r>
               <w:rPr>
@@ -1806,6 +1823,7 @@
     <w:p/>
     <w:p>
       <w:r>
+        <w:lastRenderedPageBreak/>
         <w:t>相关行为</w:t>
       </w:r>
       <w:r>
@@ -1840,7 +1858,6 @@
               <w:rPr>
                 <w:rFonts w:hint="eastAsia"/>
               </w:rPr>
-              <w:lastRenderedPageBreak/>
               <w:t>名称</w:t>
             </w:r>
           </w:p>
@@ -2399,9 +2416,6 @@
           <w:p>
             <w:pPr>
               <w:cnfStyle w:val="000000100000" w:firstRow="0" w:lastRow="0" w:firstColumn="0" w:lastColumn="0" w:oddVBand="0" w:evenVBand="0" w:oddHBand="1" w:evenHBand="0" w:firstRowFirstColumn="0" w:firstRowLastColumn="0" w:lastRowFirstColumn="0" w:lastRowLastColumn="0"/>
-              <w:rPr>
-                <w:rFonts w:hint="eastAsia"/>
-              </w:rPr>
             </w:pPr>
             <w:r>
               <w:rPr>
@@ -2707,11 +2721,6 @@
             <w:tcW w:w="2765" w:type="dxa"/>
           </w:tcPr>
           <w:p>
-            <w:pPr>
-              <w:rPr>
-                <w:rFonts w:hint="eastAsia"/>
-              </w:rPr>
-            </w:pPr>
             <w:r>
               <w:rPr>
                 <w:rFonts w:hint="eastAsia"/>
@@ -2733,9 +2742,6 @@
           <w:p>
             <w:pPr>
               <w:cnfStyle w:val="000000100000" w:firstRow="0" w:lastRow="0" w:firstColumn="0" w:lastColumn="0" w:oddVBand="0" w:evenVBand="0" w:oddHBand="1" w:evenHBand="0" w:firstRowFirstColumn="0" w:firstRowLastColumn="0" w:lastRowFirstColumn="0" w:lastRowLastColumn="0"/>
-              <w:rPr>
-                <w:rFonts w:hint="eastAsia"/>
-              </w:rPr>
             </w:pPr>
             <w:r>
               <w:rPr>
@@ -2796,11 +2802,6 @@
       </w:tr>
     </w:tbl>
     <w:p>
-      <w:pPr>
-        <w:rPr>
-          <w:rFonts w:hint="eastAsia"/>
-        </w:rPr>
-      </w:pPr>
       <w:r>
         <w:t>每局信息需要在文件中写好</w:t>
       </w:r>
@@ -2836,11 +2837,6 @@
       </w:r>
     </w:p>
     <w:p>
-      <w:pPr>
-        <w:rPr>
-          <w:rFonts w:hint="eastAsia"/>
-        </w:rPr>
-      </w:pPr>
       <w:r>
         <w:t>相关行为</w:t>
       </w:r>
@@ -3381,11 +3377,6 @@
       </w:tr>
     </w:tbl>
     <w:p>
-      <w:pPr>
-        <w:rPr>
-          <w:rFonts w:hint="eastAsia"/>
-        </w:rPr>
-      </w:pPr>
       <w:r>
         <w:t>每轮信息也在每局信息文件中</w:t>
       </w:r>
@@ -3510,11 +3501,6 @@
             <w:tcW w:w="2765" w:type="dxa"/>
           </w:tcPr>
           <w:p>
-            <w:pPr>
-              <w:rPr>
-                <w:rFonts w:hint="eastAsia"/>
-              </w:rPr>
-            </w:pPr>
             <w:r>
               <w:t>地图数组</w:t>
             </w:r>
@@ -3586,14 +3572,12 @@
           <w:p>
             <w:pPr>
               <w:cnfStyle w:val="000000100000" w:firstRow="0" w:lastRow="0" w:firstColumn="0" w:lastColumn="0" w:oddVBand="0" w:evenVBand="0" w:oddHBand="1" w:evenHBand="0" w:firstRowFirstColumn="0" w:firstRowLastColumn="0" w:lastRowFirstColumn="0" w:lastRowLastColumn="0"/>
-              <w:rPr>
-                <w:rFonts w:hint="eastAsia"/>
-              </w:rPr>
-            </w:pPr>
-            <w:r>
-              <w:rPr>
-                <w:rFonts w:hint="eastAsia"/>
-              </w:rPr>
+            </w:pPr>
+            <w:r>
+              <w:rPr>
+                <w:rFonts w:hint="eastAsia"/>
+              </w:rPr>
+              <w:lastRenderedPageBreak/>
               <w:t xml:space="preserve">2 </w:t>
             </w:r>
             <w:r>
@@ -3623,11 +3607,6 @@
     </w:p>
     <w:p/>
     <w:p>
-      <w:pPr>
-        <w:rPr>
-          <w:rFonts w:hint="eastAsia"/>
-        </w:rPr>
-      </w:pPr>
       <w:r>
         <w:rPr>
           <w:rFonts w:hint="eastAsia"/>
@@ -3654,15 +3633,7 @@
         <w:t>PLAYER_LIFE 20</w:t>
       </w:r>
     </w:p>
-    <w:p>
-      <w:pPr>
-        <w:rPr>
-          <w:rFonts w:hint="eastAsia"/>
-        </w:rPr>
-      </w:pPr>
-      <w:bookmarkStart w:id="0" w:name="_GoBack"/>
-      <w:bookmarkEnd w:id="0"/>
-    </w:p>
+    <w:p/>
     <w:sectPr>
       <w:pgSz w:w="11906" w:h="16838"/>
       <w:pgMar w:top="1440" w:right="1800" w:bottom="1440" w:left="1800" w:header="851" w:footer="992" w:gutter="0"/>
@@ -4139,7 +4110,6 @@
     <w:uiPriority w:val="39"/>
     <w:rsid w:val="0000364D"/>
     <w:tblPr>
-      <w:tblInd w:w="0" w:type="dxa"/>
       <w:tblBorders>
         <w:top w:val="single" w:sz="4" w:space="0" w:color="auto"/>
         <w:left w:val="single" w:sz="4" w:space="0" w:color="auto"/>
@@ -4148,12 +4118,6 @@
         <w:insideH w:val="single" w:sz="4" w:space="0" w:color="auto"/>
         <w:insideV w:val="single" w:sz="4" w:space="0" w:color="auto"/>
       </w:tblBorders>
-      <w:tblCellMar>
-        <w:top w:w="0" w:type="dxa"/>
-        <w:left w:w="108" w:type="dxa"/>
-        <w:bottom w:w="0" w:type="dxa"/>
-        <w:right w:w="108" w:type="dxa"/>
-      </w:tblCellMar>
     </w:tblPr>
   </w:style>
   <w:style w:type="table" w:styleId="4-1">
@@ -4164,7 +4128,6 @@
     <w:tblPr>
       <w:tblStyleRowBandSize w:val="1"/>
       <w:tblStyleColBandSize w:val="1"/>
-      <w:tblInd w:w="0" w:type="dxa"/>
       <w:tblBorders>
         <w:top w:val="single" w:sz="4" w:space="0" w:color="9CC2E5" w:themeColor="accent1" w:themeTint="99"/>
         <w:left w:val="single" w:sz="4" w:space="0" w:color="9CC2E5" w:themeColor="accent1" w:themeTint="99"/>
@@ -4173,12 +4136,6 @@
         <w:insideH w:val="single" w:sz="4" w:space="0" w:color="9CC2E5" w:themeColor="accent1" w:themeTint="99"/>
         <w:insideV w:val="single" w:sz="4" w:space="0" w:color="9CC2E5" w:themeColor="accent1" w:themeTint="99"/>
       </w:tblBorders>
-      <w:tblCellMar>
-        <w:top w:w="0" w:type="dxa"/>
-        <w:left w:w="108" w:type="dxa"/>
-        <w:bottom w:w="0" w:type="dxa"/>
-        <w:right w:w="108" w:type="dxa"/>
-      </w:tblCellMar>
     </w:tblPr>
     <w:tblStylePr w:type="firstRow">
       <w:rPr>
@@ -4244,7 +4201,6 @@
     <w:tblPr>
       <w:tblStyleRowBandSize w:val="1"/>
       <w:tblStyleColBandSize w:val="1"/>
-      <w:tblInd w:w="0" w:type="dxa"/>
       <w:tblBorders>
         <w:top w:val="single" w:sz="4" w:space="0" w:color="F4B083" w:themeColor="accent2" w:themeTint="99"/>
         <w:left w:val="single" w:sz="4" w:space="0" w:color="F4B083" w:themeColor="accent2" w:themeTint="99"/>
@@ -4253,12 +4209,6 @@
         <w:insideH w:val="single" w:sz="4" w:space="0" w:color="F4B083" w:themeColor="accent2" w:themeTint="99"/>
         <w:insideV w:val="single" w:sz="4" w:space="0" w:color="F4B083" w:themeColor="accent2" w:themeTint="99"/>
       </w:tblBorders>
-      <w:tblCellMar>
-        <w:top w:w="0" w:type="dxa"/>
-        <w:left w:w="108" w:type="dxa"/>
-        <w:bottom w:w="0" w:type="dxa"/>
-        <w:right w:w="108" w:type="dxa"/>
-      </w:tblCellMar>
     </w:tblPr>
     <w:tblStylePr w:type="firstRow">
       <w:rPr>

</xml_diff>